<commit_message>
grammar correction on spmp
</commit_message>
<xml_diff>
--- a/SPMP copy.docx
+++ b/SPMP copy.docx
@@ -351,53 +351,85 @@
           <w:color w:val="000000" w:themeColor="text1"/>
         </w:rPr>
       </w:pPr>
+      <w:r>
+        <w:rPr>
+          <w:rFonts w:asciiTheme="majorHAnsi" w:hAnsiTheme="majorHAnsi"/>
+          <w:color w:val="000000" w:themeColor="text1"/>
+        </w:rPr>
+        <w:t xml:space="preserve">UML, GUI, use cases, </w:t>
+      </w:r>
+      <w:proofErr w:type="spellStart"/>
+      <w:r>
+        <w:rPr>
+          <w:rFonts w:asciiTheme="majorHAnsi" w:hAnsiTheme="majorHAnsi"/>
+          <w:color w:val="000000" w:themeColor="text1"/>
+        </w:rPr>
+        <w:t>github</w:t>
+      </w:r>
+      <w:proofErr w:type="spellEnd"/>
+      <w:r>
+        <w:rPr>
+          <w:rFonts w:asciiTheme="majorHAnsi" w:hAnsiTheme="majorHAnsi"/>
+          <w:color w:val="000000" w:themeColor="text1"/>
+        </w:rPr>
+        <w:t xml:space="preserve"> (</w:t>
+      </w:r>
+      <w:hyperlink r:id="rId5" w:history="1">
+        <w:r>
+          <w:rPr>
+            <w:rStyle w:val="Hyperlink"/>
+            <w:rFonts w:asciiTheme="majorHAnsi" w:hAnsiTheme="majorHAnsi"/>
+          </w:rPr>
+          <w:t>https://github.com/morenoTx88/Project2017.git</w:t>
+        </w:r>
+      </w:hyperlink>
+      <w:r>
+        <w:rPr>
+          <w:rFonts w:asciiTheme="majorHAnsi" w:hAnsiTheme="majorHAnsi"/>
+          <w:color w:val="000000" w:themeColor="text1"/>
+        </w:rPr>
+        <w:t xml:space="preserve">) </w:t>
+      </w:r>
+      <w:r>
+        <w:rPr>
+          <w:rFonts w:asciiTheme="majorHAnsi" w:hAnsiTheme="majorHAnsi"/>
+          <w:color w:val="000000" w:themeColor="text1"/>
+        </w:rPr>
+        <w:t>included.</w:t>
+      </w:r>
+    </w:p>
+    <w:p>
+      <w:pPr>
+        <w:rPr>
+          <w:rFonts w:asciiTheme="majorHAnsi" w:hAnsiTheme="majorHAnsi"/>
+          <w:color w:val="000000" w:themeColor="text1"/>
+        </w:rPr>
+      </w:pPr>
+    </w:p>
+    <w:p>
+      <w:pPr>
+        <w:rPr>
+          <w:rFonts w:asciiTheme="majorHAnsi" w:hAnsiTheme="majorHAnsi"/>
+          <w:color w:val="000000" w:themeColor="text1"/>
+        </w:rPr>
+      </w:pPr>
+      <w:r>
+        <w:rPr>
+          <w:rFonts w:asciiTheme="majorHAnsi" w:hAnsiTheme="majorHAnsi"/>
+          <w:color w:val="000000" w:themeColor="text1"/>
+        </w:rPr>
+        <w:t xml:space="preserve">4 Project </w:t>
+      </w:r>
       <w:proofErr w:type="gramStart"/>
       <w:r>
         <w:rPr>
           <w:rFonts w:asciiTheme="majorHAnsi" w:hAnsiTheme="majorHAnsi"/>
           <w:color w:val="000000" w:themeColor="text1"/>
         </w:rPr>
-        <w:t>UML ,</w:t>
-      </w:r>
-      <w:proofErr w:type="gramEnd"/>
-      <w:r>
-        <w:rPr>
-          <w:rFonts w:asciiTheme="majorHAnsi" w:hAnsiTheme="majorHAnsi"/>
-          <w:color w:val="000000" w:themeColor="text1"/>
-        </w:rPr>
-        <w:t xml:space="preserve"> GUI, use cases included.</w:t>
-      </w:r>
-    </w:p>
-    <w:p>
-      <w:pPr>
-        <w:rPr>
-          <w:rFonts w:asciiTheme="majorHAnsi" w:hAnsiTheme="majorHAnsi"/>
-          <w:color w:val="000000" w:themeColor="text1"/>
-        </w:rPr>
-      </w:pPr>
-    </w:p>
-    <w:p>
-      <w:pPr>
-        <w:rPr>
-          <w:rFonts w:asciiTheme="majorHAnsi" w:hAnsiTheme="majorHAnsi"/>
-          <w:color w:val="000000" w:themeColor="text1"/>
-        </w:rPr>
-      </w:pPr>
-      <w:r>
-        <w:rPr>
-          <w:rFonts w:asciiTheme="majorHAnsi" w:hAnsiTheme="majorHAnsi"/>
-          <w:color w:val="000000" w:themeColor="text1"/>
-        </w:rPr>
-        <w:t xml:space="preserve">4 Project </w:t>
-      </w:r>
-      <w:proofErr w:type="gramStart"/>
-      <w:r>
-        <w:rPr>
-          <w:rFonts w:asciiTheme="majorHAnsi" w:hAnsiTheme="majorHAnsi"/>
-          <w:color w:val="000000" w:themeColor="text1"/>
-        </w:rPr>
         <w:t>organization</w:t>
       </w:r>
+      <w:bookmarkStart w:id="0" w:name="_GoBack"/>
+      <w:bookmarkEnd w:id="0"/>
       <w:proofErr w:type="gramEnd"/>
     </w:p>
     <w:p>
@@ -799,8 +831,6 @@
         </w:rPr>
         <w:t xml:space="preserve"> used where e-mails, text messages, comments left on github.</w:t>
       </w:r>
-      <w:bookmarkStart w:id="0" w:name="_GoBack"/>
-      <w:bookmarkEnd w:id="0"/>
     </w:p>
     <w:sectPr>
       <w:pgSz w:w="12240" w:h="15840"/>
@@ -1006,6 +1036,17 @@
       <w:contextualSpacing/>
     </w:pPr>
   </w:style>
+  <w:style w:type="character" w:styleId="Hyperlink">
+    <w:name w:val="Hyperlink"/>
+    <w:basedOn w:val="DefaultParagraphFont"/>
+    <w:uiPriority w:val="99"/>
+    <w:unhideWhenUsed/>
+    <w:rsid w:val="00603910"/>
+    <w:rPr>
+      <w:color w:val="0000FF" w:themeColor="hyperlink"/>
+      <w:u w:val="single"/>
+    </w:rPr>
+  </w:style>
 </w:styles>
 </file>
 
@@ -1202,6 +1243,17 @@
       <w:ind w:left="720"/>
       <w:contextualSpacing/>
     </w:pPr>
+  </w:style>
+  <w:style w:type="character" w:styleId="Hyperlink">
+    <w:name w:val="Hyperlink"/>
+    <w:basedOn w:val="DefaultParagraphFont"/>
+    <w:uiPriority w:val="99"/>
+    <w:unhideWhenUsed/>
+    <w:rsid w:val="00603910"/>
+    <w:rPr>
+      <w:color w:val="0000FF" w:themeColor="hyperlink"/>
+      <w:u w:val="single"/>
+    </w:rPr>
   </w:style>
 </w:styles>
 </file>

</xml_diff>